<commit_message>
updated documentation and implemented image resizing for non georeferenced images
</commit_message>
<xml_diff>
--- a/Documentation/Image Segmentation Pipeline.docx
+++ b/Documentation/Image Segmentation Pipeline.docx
@@ -729,6 +729,29 @@
         <w:rPr>
           <w:rtl w:val="0"/>
         </w:rPr>
+        <w:t xml:space="preserve">Alternatively, it is possible to train a network with LabelMe Polygon annotation files.</w:t>
+      </w:r>
+    </w:p>
+    <w:p>
+      <w:pPr>
+        <w:ind w:left="0" w:firstLine="0"/>
+        <w:rPr/>
+      </w:pPr>
+      <w:r>
+        <w:rPr>
+          <w:rtl w:val="0"/>
+        </w:rPr>
+      </w:r>
+    </w:p>
+    <w:p>
+      <w:pPr>
+        <w:ind w:left="0" w:firstLine="0"/>
+        <w:rPr/>
+      </w:pPr>
+      <w:r>
+        <w:rPr>
+          <w:rtl w:val="0"/>
+        </w:rPr>
       </w:r>
       <w:r>
         <w:drawing>
@@ -743,12 +766,12 @@
             <wp:extent cx="2638425" cy="4697684"/>
             <wp:effectExtent b="0" l="0" r="0" t="0"/>
             <wp:wrapSquare wrapText="bothSides" distB="114300" distT="114300" distL="114300" distR="114300"/>
-            <wp:docPr id="7" name="image4.png"/>
+            <wp:docPr id="8" name="image8.png"/>
             <a:graphic>
               <a:graphicData uri="http://schemas.openxmlformats.org/drawingml/2006/picture">
                 <pic:pic>
                   <pic:nvPicPr>
-                    <pic:cNvPr id="0" name="image4.png"/>
+                    <pic:cNvPr id="0" name="image8.png"/>
                     <pic:cNvPicPr preferRelativeResize="0"/>
                   </pic:nvPicPr>
                   <pic:blipFill>
@@ -1076,12 +1099,12 @@
             <wp:extent cx="2149973" cy="2157413"/>
             <wp:effectExtent b="0" l="0" r="0" t="0"/>
             <wp:wrapSquare wrapText="bothSides" distB="114300" distT="114300" distL="114300" distR="114300"/>
-            <wp:docPr id="2" name="image9.png"/>
+            <wp:docPr id="2" name="image10.png"/>
             <a:graphic>
               <a:graphicData uri="http://schemas.openxmlformats.org/drawingml/2006/picture">
                 <pic:pic>
                   <pic:nvPicPr>
-                    <pic:cNvPr id="0" name="image9.png"/>
+                    <pic:cNvPr id="0" name="image10.png"/>
                     <pic:cNvPicPr preferRelativeResize="0"/>
                   </pic:nvPicPr>
                   <pic:blipFill>
@@ -1172,12 +1195,12 @@
             <wp:extent cx="418181" cy="433388"/>
             <wp:effectExtent b="0" l="0" r="0" t="0"/>
             <wp:wrapSquare wrapText="bothSides" distB="114300" distT="114300" distL="114300" distR="114300"/>
-            <wp:docPr id="6" name="image2.png"/>
+            <wp:docPr id="6" name="image7.png"/>
             <a:graphic>
               <a:graphicData uri="http://schemas.openxmlformats.org/drawingml/2006/picture">
                 <pic:pic>
                   <pic:nvPicPr>
-                    <pic:cNvPr id="0" name="image2.png"/>
+                    <pic:cNvPr id="0" name="image7.png"/>
                     <pic:cNvPicPr preferRelativeResize="0"/>
                   </pic:nvPicPr>
                   <pic:blipFill>
@@ -1232,12 +1255,12 @@
             <wp:extent cx="392906" cy="357188"/>
             <wp:effectExtent b="0" l="0" r="0" t="0"/>
             <wp:wrapSquare wrapText="bothSides" distB="114300" distT="114300" distL="114300" distR="114300"/>
-            <wp:docPr id="5" name="image8.png"/>
+            <wp:docPr id="5" name="image11.png"/>
             <a:graphic>
               <a:graphicData uri="http://schemas.openxmlformats.org/drawingml/2006/picture">
                 <pic:pic>
                   <pic:nvPicPr>
-                    <pic:cNvPr id="0" name="image8.png"/>
+                    <pic:cNvPr id="0" name="image11.png"/>
                     <pic:cNvPicPr preferRelativeResize="0"/>
                   </pic:nvPicPr>
                   <pic:blipFill>
@@ -1353,6 +1376,19 @@
       </w:pPr>
       <w:r>
         <w:rPr>
+          <w:rtl w:val="0"/>
+        </w:rPr>
+      </w:r>
+    </w:p>
+    <w:p>
+      <w:pPr>
+        <w:ind w:left="0" w:firstLine="0"/>
+        <w:rPr>
+          <w:b w:val="1"/>
+        </w:rPr>
+      </w:pPr>
+      <w:r>
+        <w:rPr>
           <w:b w:val="1"/>
           <w:rtl w:val="0"/>
         </w:rPr>
@@ -1394,7 +1430,7 @@
             <wp:extent cx="1346584" cy="738188"/>
             <wp:effectExtent b="0" l="0" r="0" t="0"/>
             <wp:wrapSquare wrapText="bothSides" distB="114300" distT="114300" distL="114300" distR="114300"/>
-            <wp:docPr id="8" name="image6.png"/>
+            <wp:docPr id="9" name="image6.png"/>
             <a:graphic>
               <a:graphicData uri="http://schemas.openxmlformats.org/drawingml/2006/picture">
                 <pic:pic>
@@ -1436,12 +1472,12 @@
             <wp:extent cx="1343025" cy="1562100"/>
             <wp:effectExtent b="0" l="0" r="0" t="0"/>
             <wp:wrapSquare wrapText="bothSides" distB="114300" distT="114300" distL="114300" distR="114300"/>
-            <wp:docPr id="9" name="image1.png"/>
+            <wp:docPr id="10" name="image4.png"/>
             <a:graphic>
               <a:graphicData uri="http://schemas.openxmlformats.org/drawingml/2006/picture">
                 <pic:pic>
                   <pic:nvPicPr>
-                    <pic:cNvPr id="0" name="image1.png"/>
+                    <pic:cNvPr id="0" name="image4.png"/>
                     <pic:cNvPicPr preferRelativeResize="0"/>
                   </pic:nvPicPr>
                   <pic:blipFill>
@@ -1496,12 +1532,12 @@
             <wp:extent cx="1343025" cy="759101"/>
             <wp:effectExtent b="0" l="0" r="0" t="0"/>
             <wp:wrapSquare wrapText="bothSides" distB="114300" distT="114300" distL="114300" distR="114300"/>
-            <wp:docPr id="3" name="image7.png"/>
+            <wp:docPr id="3" name="image3.png"/>
             <a:graphic>
               <a:graphicData uri="http://schemas.openxmlformats.org/drawingml/2006/picture">
                 <pic:pic>
                   <pic:nvPicPr>
-                    <pic:cNvPr id="0" name="image7.png"/>
+                    <pic:cNvPr id="0" name="image3.png"/>
                     <pic:cNvPicPr preferRelativeResize="0"/>
                   </pic:nvPicPr>
                   <pic:blipFill>
@@ -1548,6 +1584,124 @@
         </w:rPr>
         <w:t xml:space="preserve">You can also create multiple such source folders. </w:t>
       </w:r>
+      <w:r>
+        <w:drawing>
+          <wp:anchor allowOverlap="1" behindDoc="0" distB="114300" distT="114300" distL="114300" distR="114300" hidden="0" layoutInCell="1" locked="0" relativeHeight="0" simplePos="0">
+            <wp:simplePos x="0" y="0"/>
+            <wp:positionH relativeFrom="column">
+              <wp:posOffset>3143250</wp:posOffset>
+            </wp:positionH>
+            <wp:positionV relativeFrom="paragraph">
+              <wp:posOffset>114300</wp:posOffset>
+            </wp:positionV>
+            <wp:extent cx="2800350" cy="1695450"/>
+            <wp:effectExtent b="0" l="0" r="0" t="0"/>
+            <wp:wrapSquare wrapText="bothSides" distB="114300" distT="114300" distL="114300" distR="114300"/>
+            <wp:docPr id="11" name="image1.png"/>
+            <a:graphic>
+              <a:graphicData uri="http://schemas.openxmlformats.org/drawingml/2006/picture">
+                <pic:pic>
+                  <pic:nvPicPr>
+                    <pic:cNvPr id="0" name="image1.png"/>
+                    <pic:cNvPicPr preferRelativeResize="0"/>
+                  </pic:nvPicPr>
+                  <pic:blipFill>
+                    <a:blip r:embed="rId19"/>
+                    <a:srcRect b="0" l="0" r="0" t="0"/>
+                    <a:stretch>
+                      <a:fillRect/>
+                    </a:stretch>
+                  </pic:blipFill>
+                  <pic:spPr>
+                    <a:xfrm>
+                      <a:off x="0" y="0"/>
+                      <a:ext cx="2800350" cy="1695450"/>
+                    </a:xfrm>
+                    <a:prstGeom prst="rect"/>
+                    <a:ln/>
+                  </pic:spPr>
+                </pic:pic>
+              </a:graphicData>
+            </a:graphic>
+          </wp:anchor>
+        </w:drawing>
+      </w:r>
+    </w:p>
+    <w:p>
+      <w:pPr>
+        <w:ind w:left="720" w:firstLine="0"/>
+        <w:rPr/>
+      </w:pPr>
+      <w:r>
+        <w:rPr>
+          <w:rtl w:val="0"/>
+        </w:rPr>
+      </w:r>
+    </w:p>
+    <w:p>
+      <w:pPr>
+        <w:ind w:left="720" w:firstLine="0"/>
+        <w:rPr/>
+      </w:pPr>
+      <w:r>
+        <w:rPr>
+          <w:rtl w:val="0"/>
+        </w:rPr>
+        <w:t xml:space="preserve">Alternative: Create a source folder containing images (in png, jpg or tif format). Along with each image a LabelMe annotation file should be present in the folder (as in the image on the right). Additionally place a metadata.txt file. Inside this metadata.txt file define the ground sampling distance of the images in this source folder. You can add additional information to the metadata.txt file. Just make sure that one line is used solely for the ground_sampling_distance definition. If you do not include a metadata.txt file, the images will not be resized for the training process.</w:t>
+      </w:r>
+      <w:r>
+        <w:drawing>
+          <wp:anchor allowOverlap="1" behindDoc="0" distB="114300" distT="114300" distL="114300" distR="114300" hidden="0" layoutInCell="1" locked="0" relativeHeight="0" simplePos="0">
+            <wp:simplePos x="0" y="0"/>
+            <wp:positionH relativeFrom="column">
+              <wp:posOffset>3314700</wp:posOffset>
+            </wp:positionH>
+            <wp:positionV relativeFrom="paragraph">
+              <wp:posOffset>1238250</wp:posOffset>
+            </wp:positionV>
+            <wp:extent cx="2631204" cy="823913"/>
+            <wp:effectExtent b="0" l="0" r="0" t="0"/>
+            <wp:wrapSquare wrapText="bothSides" distB="114300" distT="114300" distL="114300" distR="114300"/>
+            <wp:docPr id="7" name="image2.png"/>
+            <a:graphic>
+              <a:graphicData uri="http://schemas.openxmlformats.org/drawingml/2006/picture">
+                <pic:pic>
+                  <pic:nvPicPr>
+                    <pic:cNvPr id="0" name="image2.png"/>
+                    <pic:cNvPicPr preferRelativeResize="0"/>
+                  </pic:nvPicPr>
+                  <pic:blipFill>
+                    <a:blip r:embed="rId20"/>
+                    <a:srcRect b="0" l="0" r="0" t="0"/>
+                    <a:stretch>
+                      <a:fillRect/>
+                    </a:stretch>
+                  </pic:blipFill>
+                  <pic:spPr>
+                    <a:xfrm>
+                      <a:off x="0" y="0"/>
+                      <a:ext cx="2631204" cy="823913"/>
+                    </a:xfrm>
+                    <a:prstGeom prst="rect"/>
+                    <a:ln/>
+                  </pic:spPr>
+                </pic:pic>
+              </a:graphicData>
+            </a:graphic>
+          </wp:anchor>
+        </w:drawing>
+      </w:r>
+    </w:p>
+    <w:p>
+      <w:pPr>
+        <w:ind w:left="720" w:firstLine="0"/>
+        <w:rPr/>
+      </w:pPr>
+      <w:r>
+        <w:rPr>
+          <w:rtl w:val="0"/>
+        </w:rPr>
+      </w:r>
     </w:p>
     <w:p>
       <w:pPr>
@@ -1590,16 +1744,16 @@
             <wp:extent cx="3348038" cy="2275186"/>
             <wp:effectExtent b="0" l="0" r="0" t="0"/>
             <wp:wrapSquare wrapText="bothSides" distB="114300" distT="114300" distL="114300" distR="114300"/>
-            <wp:docPr id="4" name="image3.png"/>
+            <wp:docPr id="4" name="image9.png"/>
             <a:graphic>
               <a:graphicData uri="http://schemas.openxmlformats.org/drawingml/2006/picture">
                 <pic:pic>
                   <pic:nvPicPr>
-                    <pic:cNvPr id="0" name="image3.png"/>
+                    <pic:cNvPr id="0" name="image9.png"/>
                     <pic:cNvPicPr preferRelativeResize="0"/>
                   </pic:nvPicPr>
                   <pic:blipFill>
-                    <a:blip r:embed="rId19"/>
+                    <a:blip r:embed="rId21"/>
                     <a:srcRect b="0" l="0" r="0" t="0"/>
                     <a:stretch>
                       <a:fillRect/>

</xml_diff>